<commit_message>
rodział 1 lekcja 2
</commit_message>
<xml_diff>
--- a/Witanie i przedstawianie się.docx
+++ b/Witanie i przedstawianie się.docx
@@ -554,6 +554,490 @@
         </w:drawing>
       </w:r>
     </w:p>
+    <w:p>
+      <w:pPr>
+        <w:pStyle w:val="Akapitzlist"/>
+        <w:ind w:left="1440"/>
+      </w:pPr>
+    </w:p>
+    <w:p>
+      <w:pPr>
+        <w:pStyle w:val="Akapitzlist"/>
+        <w:ind w:left="1440"/>
+      </w:pPr>
+    </w:p>
+    <w:p>
+      <w:pPr>
+        <w:pStyle w:val="Akapitzlist"/>
+        <w:numPr>
+          <w:ilvl w:val="0"/>
+          <w:numId w:val="1"/>
+        </w:numPr>
+      </w:pPr>
+      <w:proofErr w:type="spellStart"/>
+      <w:r>
+        <w:t>Small</w:t>
+      </w:r>
+      <w:proofErr w:type="spellEnd"/>
+      <w:r>
+        <w:t xml:space="preserve"> talk</w:t>
+      </w:r>
+    </w:p>
+    <w:p>
+      <w:pPr>
+        <w:pStyle w:val="Akapitzlist"/>
+        <w:numPr>
+          <w:ilvl w:val="1"/>
+          <w:numId w:val="1"/>
+        </w:numPr>
+      </w:pPr>
+      <w:r>
+        <w:t>Przeczytałam na waszej stronie internetowej, że otwieracie nowe biuro w Warszawie.</w:t>
+      </w:r>
+    </w:p>
+    <w:p>
+      <w:pPr>
+        <w:pStyle w:val="Akapitzlist"/>
+        <w:numPr>
+          <w:ilvl w:val="1"/>
+          <w:numId w:val="1"/>
+        </w:numPr>
+      </w:pPr>
+      <w:r>
+        <w:t xml:space="preserve">Widziałam menu na dzisiaj. Zamierzają zaserwować </w:t>
+      </w:r>
+      <w:proofErr w:type="spellStart"/>
+      <w:r>
+        <w:t>sushi</w:t>
+      </w:r>
+      <w:proofErr w:type="spellEnd"/>
+      <w:r>
+        <w:t>.</w:t>
+      </w:r>
+    </w:p>
+    <w:p>
+      <w:pPr>
+        <w:pStyle w:val="Akapitzlist"/>
+        <w:numPr>
+          <w:ilvl w:val="1"/>
+          <w:numId w:val="1"/>
+        </w:numPr>
+      </w:pPr>
+      <w:r>
+        <w:t>Podobno ma padać cały dzień.</w:t>
+      </w:r>
+    </w:p>
+    <w:p>
+      <w:pPr>
+        <w:pStyle w:val="Akapitzlist"/>
+        <w:ind w:left="1440"/>
+      </w:pPr>
+    </w:p>
+    <w:p>
+      <w:pPr>
+        <w:pStyle w:val="Akapitzlist"/>
+        <w:numPr>
+          <w:ilvl w:val="1"/>
+          <w:numId w:val="1"/>
+        </w:numPr>
+      </w:pPr>
+      <w:r>
+        <w:t>Bardzo podobają mi się te wielkie okna.</w:t>
+      </w:r>
+    </w:p>
+    <w:p>
+      <w:pPr>
+        <w:pStyle w:val="Akapitzlist"/>
+        <w:numPr>
+          <w:ilvl w:val="1"/>
+          <w:numId w:val="1"/>
+        </w:numPr>
+      </w:pPr>
+      <w:r>
+        <w:t>Co za świetny pomysł mieć ścianę całą w roślinach w biurze.</w:t>
+      </w:r>
+    </w:p>
+    <w:p>
+      <w:pPr>
+        <w:pStyle w:val="Akapitzlist"/>
+        <w:numPr>
+          <w:ilvl w:val="1"/>
+          <w:numId w:val="1"/>
+        </w:numPr>
+      </w:pPr>
+      <w:r>
+        <w:t>Ta ok</w:t>
+      </w:r>
+      <w:r>
+        <w:t>olica wydaje się być naprawdę urocza.</w:t>
+      </w:r>
+    </w:p>
+    <w:p>
+      <w:pPr>
+        <w:pStyle w:val="Akapitzlist"/>
+        <w:numPr>
+          <w:ilvl w:val="1"/>
+          <w:numId w:val="1"/>
+        </w:numPr>
+      </w:pPr>
+      <w:r>
+        <w:t>Nie jestem fanką kawy z automatu.</w:t>
+      </w:r>
+    </w:p>
+    <w:p>
+      <w:pPr>
+        <w:pStyle w:val="Akapitzlist"/>
+        <w:ind w:left="1440"/>
+      </w:pPr>
+    </w:p>
+    <w:p>
+      <w:pPr>
+        <w:pStyle w:val="Akapitzlist"/>
+        <w:numPr>
+          <w:ilvl w:val="1"/>
+          <w:numId w:val="1"/>
+        </w:numPr>
+      </w:pPr>
+      <w:r>
+        <w:t>Nie spodziewałem sie takich korków po drodze tutaj.</w:t>
+      </w:r>
+    </w:p>
+    <w:p>
+      <w:pPr>
+        <w:pStyle w:val="Akapitzlist"/>
+        <w:numPr>
+          <w:ilvl w:val="1"/>
+          <w:numId w:val="1"/>
+        </w:numPr>
+      </w:pPr>
+      <w:r>
+        <w:t>Nigdy nie byłem w tej części miasta.</w:t>
+      </w:r>
+    </w:p>
+    <w:p>
+      <w:pPr>
+        <w:pStyle w:val="Akapitzlist"/>
+        <w:numPr>
+          <w:ilvl w:val="1"/>
+          <w:numId w:val="1"/>
+        </w:numPr>
+      </w:pPr>
+      <w:r>
+        <w:t xml:space="preserve">W zeszłym roku głównym prelegentem na konferencji był </w:t>
+      </w:r>
+      <w:proofErr w:type="spellStart"/>
+      <w:r>
+        <w:t>Brandon</w:t>
+      </w:r>
+      <w:proofErr w:type="spellEnd"/>
+      <w:r>
+        <w:t xml:space="preserve"> Miller. Miał fantastyczne wystąpienie.</w:t>
+      </w:r>
+    </w:p>
+    <w:p>
+      <w:pPr>
+        <w:pStyle w:val="Akapitzlist"/>
+        <w:ind w:left="1440"/>
+      </w:pPr>
+    </w:p>
+    <w:p>
+      <w:pPr>
+        <w:pStyle w:val="Akapitzlist"/>
+        <w:numPr>
+          <w:ilvl w:val="1"/>
+          <w:numId w:val="1"/>
+        </w:numPr>
+      </w:pPr>
+      <w:r>
+        <w:t>Jak minęła ci podróż?</w:t>
+      </w:r>
+    </w:p>
+    <w:p>
+      <w:pPr>
+        <w:pStyle w:val="Akapitzlist"/>
+        <w:numPr>
+          <w:ilvl w:val="1"/>
+          <w:numId w:val="1"/>
+        </w:numPr>
+      </w:pPr>
+      <w:r>
+        <w:t>Czy miałeś dobrą podróż?</w:t>
+      </w:r>
+    </w:p>
+    <w:p>
+      <w:pPr>
+        <w:pStyle w:val="Akapitzlist"/>
+        <w:numPr>
+          <w:ilvl w:val="1"/>
+          <w:numId w:val="1"/>
+        </w:numPr>
+      </w:pPr>
+      <w:r>
+        <w:t>Jak się tu dostałeś- samochodem?</w:t>
+      </w:r>
+    </w:p>
+    <w:p>
+      <w:pPr>
+        <w:pStyle w:val="Akapitzlist"/>
+        <w:numPr>
+          <w:ilvl w:val="1"/>
+          <w:numId w:val="1"/>
+        </w:numPr>
+      </w:pPr>
+      <w:r>
+        <w:t>Czy nie miałeś problemu ze znalezieniem drogi?</w:t>
+      </w:r>
+    </w:p>
+    <w:p>
+      <w:pPr>
+        <w:pStyle w:val="Akapitzlist"/>
+        <w:ind w:left="1440"/>
+      </w:pPr>
+    </w:p>
+    <w:p>
+      <w:pPr>
+        <w:pStyle w:val="Akapitzlist"/>
+        <w:numPr>
+          <w:ilvl w:val="1"/>
+          <w:numId w:val="1"/>
+        </w:numPr>
+      </w:pPr>
+      <w:r>
+        <w:t>Czy to Twój pierwszy raz w Krakowie?</w:t>
+      </w:r>
+    </w:p>
+    <w:p>
+      <w:pPr>
+        <w:pStyle w:val="Akapitzlist"/>
+        <w:numPr>
+          <w:ilvl w:val="1"/>
+          <w:numId w:val="1"/>
+        </w:numPr>
+      </w:pPr>
+      <w:r>
+        <w:t xml:space="preserve">Czy już tu wcześniej byłeś? </w:t>
+      </w:r>
+    </w:p>
+    <w:p>
+      <w:pPr>
+        <w:pStyle w:val="Akapitzlist"/>
+        <w:numPr>
+          <w:ilvl w:val="1"/>
+          <w:numId w:val="1"/>
+        </w:numPr>
+      </w:pPr>
+      <w:r>
+        <w:t>Czy widziałeś mecz wczoraj wieczorem?</w:t>
+      </w:r>
+    </w:p>
+    <w:p>
+      <w:pPr>
+        <w:pStyle w:val="Akapitzlist"/>
+        <w:ind w:left="1440"/>
+      </w:pPr>
+    </w:p>
+    <w:p>
+      <w:pPr>
+        <w:pStyle w:val="Akapitzlist"/>
+        <w:numPr>
+          <w:ilvl w:val="1"/>
+          <w:numId w:val="1"/>
+        </w:numPr>
+      </w:pPr>
+      <w:r>
+        <w:t>Co zamierzasz robić po konferencji?</w:t>
+      </w:r>
+    </w:p>
+    <w:p>
+      <w:pPr>
+        <w:pStyle w:val="Akapitzlist"/>
+        <w:numPr>
+          <w:ilvl w:val="1"/>
+          <w:numId w:val="1"/>
+        </w:numPr>
+      </w:pPr>
+      <w:r>
+        <w:t xml:space="preserve">Czy zamierzasz pozwiedzać trochę Warszawę? </w:t>
+      </w:r>
+    </w:p>
+    <w:p>
+      <w:pPr>
+        <w:pStyle w:val="Akapitzlist"/>
+        <w:numPr>
+          <w:ilvl w:val="1"/>
+          <w:numId w:val="1"/>
+        </w:numPr>
+      </w:pPr>
+      <w:r>
+        <w:t>Czy masz dużo planów a weekend?</w:t>
+      </w:r>
+    </w:p>
+    <w:p>
+      <w:pPr>
+        <w:pStyle w:val="Akapitzlist"/>
+        <w:ind w:left="1440"/>
+      </w:pPr>
+    </w:p>
+    <w:p>
+      <w:pPr>
+        <w:pStyle w:val="Akapitzlist"/>
+        <w:numPr>
+          <w:ilvl w:val="1"/>
+          <w:numId w:val="1"/>
+        </w:numPr>
+      </w:pPr>
+      <w:r>
+        <w:t>Czy często wyjeżdżasz w interesach za granicę?</w:t>
+      </w:r>
+    </w:p>
+    <w:p>
+      <w:pPr>
+        <w:pStyle w:val="Akapitzlist"/>
+        <w:numPr>
+          <w:ilvl w:val="1"/>
+          <w:numId w:val="1"/>
+        </w:numPr>
+      </w:pPr>
+      <w:r>
+        <w:t>Czy jeździsz na nartach?</w:t>
+      </w:r>
+    </w:p>
+    <w:p>
+      <w:pPr>
+        <w:pStyle w:val="Akapitzlist"/>
+        <w:numPr>
+          <w:ilvl w:val="1"/>
+          <w:numId w:val="1"/>
+        </w:numPr>
+      </w:pPr>
+      <w:r>
+        <w:lastRenderedPageBreak/>
+        <w:t>Kiedy świętujecie Dzień Matki w Hiszpanii?</w:t>
+      </w:r>
+    </w:p>
+    <w:p>
+      <w:pPr>
+        <w:pStyle w:val="Akapitzlist"/>
+        <w:ind w:left="1440"/>
+      </w:pPr>
+    </w:p>
+    <w:p>
+      <w:pPr>
+        <w:pStyle w:val="Akapitzlist"/>
+        <w:numPr>
+          <w:ilvl w:val="1"/>
+          <w:numId w:val="1"/>
+        </w:numPr>
+      </w:pPr>
+      <w:r>
+        <w:t>Co myślisz o naszym nowym biurze?</w:t>
+      </w:r>
+    </w:p>
+    <w:p>
+      <w:pPr>
+        <w:pStyle w:val="Akapitzlist"/>
+        <w:numPr>
+          <w:ilvl w:val="1"/>
+          <w:numId w:val="1"/>
+        </w:numPr>
+      </w:pPr>
+      <w:r>
+        <w:t>Piękny dzień, prawda?</w:t>
+      </w:r>
+    </w:p>
+    <w:p>
+      <w:pPr>
+        <w:pStyle w:val="Akapitzlist"/>
+        <w:numPr>
+          <w:ilvl w:val="1"/>
+          <w:numId w:val="1"/>
+        </w:numPr>
+      </w:pPr>
+      <w:r>
+        <w:t>Jak podoba Ci się program konferencji?</w:t>
+      </w:r>
+    </w:p>
+    <w:p>
+      <w:pPr>
+        <w:pStyle w:val="Akapitzlist"/>
+        <w:ind w:left="1440"/>
+      </w:pPr>
+    </w:p>
+    <w:p>
+      <w:pPr>
+        <w:pStyle w:val="Akapitzlist"/>
+        <w:ind w:left="1440"/>
+      </w:pPr>
+      <w:r>
+        <w:rPr>
+          <w:noProof/>
+          <w:lang w:eastAsia="pl-PL"/>
+        </w:rPr>
+        <w:drawing>
+          <wp:inline distT="0" distB="0" distL="0" distR="0">
+            <wp:extent cx="4662488" cy="2624579"/>
+            <wp:effectExtent l="19050" t="0" r="4762" b="0"/>
+            <wp:docPr id="3" name="Obraz 2"/>
+            <wp:cNvGraphicFramePr>
+              <a:graphicFrameLocks xmlns:a="http://schemas.openxmlformats.org/drawingml/2006/main" noChangeAspect="1"/>
+            </wp:cNvGraphicFramePr>
+            <a:graphic xmlns:a="http://schemas.openxmlformats.org/drawingml/2006/main">
+              <a:graphicData uri="http://schemas.openxmlformats.org/drawingml/2006/picture">
+                <pic:pic xmlns:pic="http://schemas.openxmlformats.org/drawingml/2006/picture">
+                  <pic:nvPicPr>
+                    <pic:cNvPr id="0" name="Picture 2"/>
+                    <pic:cNvPicPr>
+                      <a:picLocks noChangeAspect="1" noChangeArrowheads="1"/>
+                    </pic:cNvPicPr>
+                  </pic:nvPicPr>
+                  <pic:blipFill>
+                    <a:blip r:embed="rId6" cstate="print"/>
+                    <a:srcRect/>
+                    <a:stretch>
+                      <a:fillRect/>
+                    </a:stretch>
+                  </pic:blipFill>
+                  <pic:spPr bwMode="auto">
+                    <a:xfrm>
+                      <a:off x="0" y="0"/>
+                      <a:ext cx="4662488" cy="2624579"/>
+                    </a:xfrm>
+                    <a:prstGeom prst="rect">
+                      <a:avLst/>
+                    </a:prstGeom>
+                    <a:noFill/>
+                    <a:ln w="9525">
+                      <a:noFill/>
+                      <a:miter lim="800000"/>
+                      <a:headEnd/>
+                      <a:tailEnd/>
+                    </a:ln>
+                  </pic:spPr>
+                </pic:pic>
+              </a:graphicData>
+            </a:graphic>
+          </wp:inline>
+        </w:drawing>
+      </w:r>
+    </w:p>
+    <w:p>
+      <w:pPr>
+        <w:pStyle w:val="Akapitzlist"/>
+        <w:ind w:left="1440"/>
+      </w:pPr>
+    </w:p>
+    <w:p>
+      <w:pPr>
+        <w:pStyle w:val="Akapitzlist"/>
+        <w:numPr>
+          <w:ilvl w:val="0"/>
+          <w:numId w:val="1"/>
+        </w:numPr>
+      </w:pPr>
+      <w:r>
+        <w:t>ss</w:t>
+      </w:r>
+    </w:p>
     <w:sectPr>
       <w:pgSz w:w="11906" w:h="16838"/>
       <w:pgMar w:top="1417" w:right="1417" w:bottom="1417" w:left="1417" w:header="708" w:footer="708" w:gutter="0"/>
@@ -569,7 +1053,7 @@
   <w:abstractNum w:abstractNumId="0">
     <w:nsid w:val="68BC3B16"/>
     <w:multiLevelType w:val="hybridMultilevel"/>
-    <w:tmpl w:val="C8607E46"/>
+    <w:tmpl w:val="2AEACFF6"/>
     <w:lvl w:ilvl="0" w:tplc="0415000F">
       <w:start w:val="1"/>
       <w:numFmt w:val="decimal"/>

</xml_diff>